<commit_message>
finishing paper and remove api keys
</commit_message>
<xml_diff>
--- a/Grad research outline + ross.docx
+++ b/Grad research outline + ross.docx
@@ -1,6 +1,6 @@
 
 <file path=word/document.xml><?xml version="1.0" encoding="utf-8"?>
-<w:document xmlns:wpc="http://schemas.microsoft.com/office/word/2010/wordprocessingCanvas" xmlns:cx="http://schemas.microsoft.com/office/drawing/2014/chartex" xmlns:cx1="http://schemas.microsoft.com/office/drawing/2015/9/8/chartex" xmlns:cx2="http://schemas.microsoft.com/office/drawing/2015/10/21/chartex" xmlns:cx3="http://schemas.microsoft.com/office/drawing/2016/5/9/chartex" xmlns:cx4="http://schemas.microsoft.com/office/drawing/2016/5/10/chartex" xmlns:cx5="http://schemas.microsoft.com/office/drawing/2016/5/11/chartex" xmlns:cx6="http://schemas.microsoft.com/office/drawing/2016/5/12/chartex" xmlns:cx7="http://schemas.microsoft.com/office/drawing/2016/5/13/chartex" xmlns:cx8="http://schemas.microsoft.com/office/drawing/2016/5/14/chartex" xmlns:mc="http://schemas.openxmlformats.org/markup-compatibility/2006" xmlns:aink="http://schemas.microsoft.com/office/drawing/2016/ink" xmlns:am3d="http://schemas.microsoft.com/office/drawing/2017/model3d" xmlns:o="urn:schemas-microsoft-com:office:office" xmlns:r="http://schemas.openxmlformats.org/officeDocument/2006/relationships" xmlns:m="http://schemas.openxmlformats.org/officeDocument/2006/math" xmlns:v="urn:schemas-microsoft-com:vml" xmlns:wp14="http://schemas.microsoft.com/office/word/2010/wordprocessingDrawing" xmlns:wp="http://schemas.openxmlformats.org/drawingml/2006/wordprocessingDrawing" xmlns:w10="urn:schemas-microsoft-com:office:word" xmlns:w="http://schemas.openxmlformats.org/wordprocessingml/2006/main" xmlns:w14="http://schemas.microsoft.com/office/word/2010/wordml" xmlns:w15="http://schemas.microsoft.com/office/word/2012/wordml" xmlns:w16cid="http://schemas.microsoft.com/office/word/2016/wordml/cid" xmlns:w16se="http://schemas.microsoft.com/office/word/2015/wordml/symex" xmlns:wpg="http://schemas.microsoft.com/office/word/2010/wordprocessingGroup" xmlns:wpi="http://schemas.microsoft.com/office/word/2010/wordprocessingInk" xmlns:wne="http://schemas.microsoft.com/office/word/2006/wordml" xmlns:wps="http://schemas.microsoft.com/office/word/2010/wordprocessingShape" mc:Ignorable="w14 w15 w16se w16cid wp14">
+<w:document xmlns:wpc="http://schemas.microsoft.com/office/word/2010/wordprocessingCanvas" xmlns:cx="http://schemas.microsoft.com/office/drawing/2014/chartex" xmlns:cx1="http://schemas.microsoft.com/office/drawing/2015/9/8/chartex" xmlns:cx2="http://schemas.microsoft.com/office/drawing/2015/10/21/chartex" xmlns:cx3="http://schemas.microsoft.com/office/drawing/2016/5/9/chartex" xmlns:cx4="http://schemas.microsoft.com/office/drawing/2016/5/10/chartex" xmlns:cx5="http://schemas.microsoft.com/office/drawing/2016/5/11/chartex" xmlns:cx6="http://schemas.microsoft.com/office/drawing/2016/5/12/chartex" xmlns:cx7="http://schemas.microsoft.com/office/drawing/2016/5/13/chartex" xmlns:cx8="http://schemas.microsoft.com/office/drawing/2016/5/14/chartex" xmlns:mc="http://schemas.openxmlformats.org/markup-compatibility/2006" xmlns:aink="http://schemas.microsoft.com/office/drawing/2016/ink" xmlns:am3d="http://schemas.microsoft.com/office/drawing/2017/model3d" xmlns:o="urn:schemas-microsoft-com:office:office" xmlns:oel="http://schemas.microsoft.com/office/2019/extlst" xmlns:r="http://schemas.openxmlformats.org/officeDocument/2006/relationships" xmlns:m="http://schemas.openxmlformats.org/officeDocument/2006/math" xmlns:v="urn:schemas-microsoft-com:vml" xmlns:wp14="http://schemas.microsoft.com/office/word/2010/wordprocessingDrawing" xmlns:wp="http://schemas.openxmlformats.org/drawingml/2006/wordprocessingDrawing" xmlns:w10="urn:schemas-microsoft-com:office:word" xmlns:w="http://schemas.openxmlformats.org/wordprocessingml/2006/main" xmlns:w14="http://schemas.microsoft.com/office/word/2010/wordml" xmlns:w15="http://schemas.microsoft.com/office/word/2012/wordml" xmlns:w16cex="http://schemas.microsoft.com/office/word/2018/wordml/cex" xmlns:w16cid="http://schemas.microsoft.com/office/word/2016/wordml/cid" xmlns:w16="http://schemas.microsoft.com/office/word/2018/wordml" xmlns:w16du="http://schemas.microsoft.com/office/word/2023/wordml/word16du" xmlns:w16sdtdh="http://schemas.microsoft.com/office/word/2020/wordml/sdtdatahash" xmlns:w16se="http://schemas.microsoft.com/office/word/2015/wordml/symex" xmlns:wpg="http://schemas.microsoft.com/office/word/2010/wordprocessingGroup" xmlns:wpi="http://schemas.microsoft.com/office/word/2010/wordprocessingInk" xmlns:wne="http://schemas.microsoft.com/office/word/2006/wordml" xmlns:wps="http://schemas.microsoft.com/office/word/2010/wordprocessingShape" mc:Ignorable="w14 w15 w16se w16cid w16 w16cex w16sdtdh wp14">
   <w:body>
     <w:p>
       <w:r>
@@ -102,12 +102,7 @@
         </w:numPr>
       </w:pPr>
       <w:r>
-        <w:t>I don’t have one, this is an investigation into the characteristics of AI content and how it can potentially be detecte</w:t>
-      </w:r>
-      <w:bookmarkStart w:id="1" w:name="_GoBack"/>
-      <w:bookmarkEnd w:id="1"/>
-      <w:r>
-        <w:t>d.</w:t>
+        <w:t>I don’t have one, this is an investigation into the characteristics of AI content and how it can potentially be detected.</w:t>
       </w:r>
     </w:p>
     <w:p>
@@ -347,9 +342,62 @@
           <w:numId w:val="3"/>
         </w:numPr>
       </w:pPr>
+      <w:commentRangeStart w:id="1"/>
+      <w:r>
+        <w:t>Explore whether we can find out some of why models have trouble with this</w:t>
+      </w:r>
+      <w:commentRangeEnd w:id="1"/>
+      <w:r>
+        <w:rPr>
+          <w:rStyle w:val="CommentReference"/>
+        </w:rPr>
+        <w:commentReference w:id="1"/>
+      </w:r>
+    </w:p>
+    <w:p>
+      <w:pPr>
+        <w:pStyle w:val="ListParagraph"/>
+        <w:numPr>
+          <w:ilvl w:val="2"/>
+          <w:numId w:val="3"/>
+        </w:numPr>
+      </w:pPr>
+      <w:r>
+        <w:t xml:space="preserve">Explore how </w:t>
+      </w:r>
+      <w:proofErr w:type="spellStart"/>
+      <w:r>
+        <w:t>openai’s</w:t>
+      </w:r>
+      <w:proofErr w:type="spellEnd"/>
+      <w:r>
+        <w:t xml:space="preserve"> fine tuning models work, and how it performs on NLP tasks</w:t>
+      </w:r>
+    </w:p>
+    <w:p>
+      <w:pPr>
+        <w:pStyle w:val="ListParagraph"/>
+        <w:numPr>
+          <w:ilvl w:val="2"/>
+          <w:numId w:val="3"/>
+        </w:numPr>
+      </w:pPr>
       <w:commentRangeStart w:id="2"/>
       <w:r>
-        <w:t>Explore whether we can find out some of why models have trouble with this</w:t>
+        <w:t>Compare texts of different grade levels/quality</w:t>
+      </w:r>
+    </w:p>
+    <w:p>
+      <w:pPr>
+        <w:pStyle w:val="ListParagraph"/>
+        <w:numPr>
+          <w:ilvl w:val="2"/>
+          <w:numId w:val="3"/>
+        </w:numPr>
+      </w:pPr>
+      <w:r>
+        <w:lastRenderedPageBreak/>
+        <w:t>Compare texts of human vs ai</w:t>
       </w:r>
       <w:commentRangeEnd w:id="2"/>
       <w:r>
@@ -363,46 +411,43 @@
       <w:pPr>
         <w:pStyle w:val="ListParagraph"/>
         <w:numPr>
-          <w:ilvl w:val="2"/>
-          <w:numId w:val="3"/>
-        </w:numPr>
-      </w:pPr>
-      <w:r>
-        <w:t xml:space="preserve">Explore how </w:t>
-      </w:r>
-      <w:proofErr w:type="spellStart"/>
-      <w:r>
-        <w:t>openai’s</w:t>
-      </w:r>
-      <w:proofErr w:type="spellEnd"/>
-      <w:r>
-        <w:t xml:space="preserve"> fine tuning models work, and how it performs on NLP tasks</w:t>
-      </w:r>
-    </w:p>
-    <w:p>
-      <w:pPr>
-        <w:pStyle w:val="ListParagraph"/>
-        <w:numPr>
-          <w:ilvl w:val="2"/>
+          <w:ilvl w:val="1"/>
+          <w:numId w:val="3"/>
+        </w:numPr>
+      </w:pPr>
+      <w:r>
+        <w:t>Methodology</w:t>
+      </w:r>
+    </w:p>
+    <w:p>
+      <w:pPr>
+        <w:pStyle w:val="ListParagraph"/>
+        <w:numPr>
+          <w:ilvl w:val="2"/>
+          <w:numId w:val="3"/>
+        </w:numPr>
+      </w:pPr>
+      <w:r>
+        <w:t>Gather human created texts</w:t>
+      </w:r>
+    </w:p>
+    <w:p>
+      <w:pPr>
+        <w:pStyle w:val="ListParagraph"/>
+        <w:numPr>
+          <w:ilvl w:val="3"/>
           <w:numId w:val="3"/>
         </w:numPr>
       </w:pPr>
       <w:commentRangeStart w:id="3"/>
       <w:r>
-        <w:t>Compare texts of different grade levels/quality</w:t>
-      </w:r>
-    </w:p>
-    <w:p>
-      <w:pPr>
-        <w:pStyle w:val="ListParagraph"/>
-        <w:numPr>
-          <w:ilvl w:val="2"/>
-          <w:numId w:val="3"/>
-        </w:numPr>
-      </w:pPr>
-      <w:r>
-        <w:lastRenderedPageBreak/>
-        <w:t>Compare texts of human vs ai</w:t>
+        <w:t>Medium.com dataset</w:t>
+      </w:r>
+      <w:r>
+        <w:t xml:space="preserve"> from Kaggle</w:t>
+      </w:r>
+      <w:r>
+        <w:t>, use article titles and texts</w:t>
       </w:r>
       <w:commentRangeEnd w:id="3"/>
       <w:r>
@@ -416,24 +461,12 @@
       <w:pPr>
         <w:pStyle w:val="ListParagraph"/>
         <w:numPr>
-          <w:ilvl w:val="1"/>
-          <w:numId w:val="3"/>
-        </w:numPr>
-      </w:pPr>
-      <w:r>
-        <w:t>Methodology</w:t>
-      </w:r>
-    </w:p>
-    <w:p>
-      <w:pPr>
-        <w:pStyle w:val="ListParagraph"/>
-        <w:numPr>
-          <w:ilvl w:val="2"/>
-          <w:numId w:val="3"/>
-        </w:numPr>
-      </w:pPr>
-      <w:r>
-        <w:t>Gather human created texts</w:t>
+          <w:ilvl w:val="2"/>
+          <w:numId w:val="3"/>
+        </w:numPr>
+      </w:pPr>
+      <w:r>
+        <w:t>Gather ai text</w:t>
       </w:r>
     </w:p>
     <w:p>
@@ -444,15 +477,118 @@
           <w:numId w:val="3"/>
         </w:numPr>
       </w:pPr>
+      <w:r>
+        <w:t>Use medium titles to generate texts</w:t>
+      </w:r>
+    </w:p>
+    <w:p>
+      <w:pPr>
+        <w:pStyle w:val="ListParagraph"/>
+        <w:numPr>
+          <w:ilvl w:val="3"/>
+          <w:numId w:val="3"/>
+        </w:numPr>
+      </w:pPr>
+      <w:r>
+        <w:t xml:space="preserve">Use </w:t>
+      </w:r>
+      <w:proofErr w:type="spellStart"/>
+      <w:r>
+        <w:t>openai</w:t>
+      </w:r>
+      <w:proofErr w:type="spellEnd"/>
+      <w:r>
+        <w:t xml:space="preserve"> API to systematically generate those texts</w:t>
+      </w:r>
+    </w:p>
+    <w:p>
+      <w:pPr>
+        <w:pStyle w:val="ListParagraph"/>
+        <w:numPr>
+          <w:ilvl w:val="2"/>
+          <w:numId w:val="3"/>
+        </w:numPr>
+      </w:pPr>
+      <w:r>
+        <w:t>Create dataset for classification</w:t>
+      </w:r>
+    </w:p>
+    <w:p>
+      <w:pPr>
+        <w:pStyle w:val="ListParagraph"/>
+        <w:numPr>
+          <w:ilvl w:val="3"/>
+          <w:numId w:val="3"/>
+        </w:numPr>
+      </w:pPr>
+      <w:r>
+        <w:t xml:space="preserve">Get all ai data into </w:t>
+      </w:r>
+      <w:proofErr w:type="spellStart"/>
+      <w:r>
+        <w:t>dataframe</w:t>
+      </w:r>
+      <w:proofErr w:type="spellEnd"/>
+      <w:r>
+        <w:t xml:space="preserve"> with labels</w:t>
+      </w:r>
+    </w:p>
+    <w:p>
+      <w:pPr>
+        <w:pStyle w:val="ListParagraph"/>
+        <w:numPr>
+          <w:ilvl w:val="3"/>
+          <w:numId w:val="3"/>
+        </w:numPr>
+      </w:pPr>
+      <w:r>
+        <w:t xml:space="preserve">Get all ai vs human data into </w:t>
+      </w:r>
+      <w:proofErr w:type="spellStart"/>
+      <w:r>
+        <w:t>dataframe</w:t>
+      </w:r>
+      <w:proofErr w:type="spellEnd"/>
+      <w:r>
+        <w:t xml:space="preserve"> with labels</w:t>
+      </w:r>
+    </w:p>
+    <w:p>
+      <w:pPr>
+        <w:pStyle w:val="ListParagraph"/>
+        <w:numPr>
+          <w:ilvl w:val="2"/>
+          <w:numId w:val="3"/>
+        </w:numPr>
+      </w:pPr>
+      <w:r>
+        <w:t>Upload to finetuning</w:t>
+      </w:r>
+    </w:p>
+    <w:p>
+      <w:pPr>
+        <w:pStyle w:val="ListParagraph"/>
+        <w:numPr>
+          <w:ilvl w:val="3"/>
+          <w:numId w:val="3"/>
+        </w:numPr>
+      </w:pPr>
+      <w:r>
+        <w:t xml:space="preserve">Fine tuning does </w:t>
+      </w:r>
+      <w:proofErr w:type="spellStart"/>
+      <w:proofErr w:type="gramStart"/>
+      <w:r>
+        <w:t>it’s</w:t>
+      </w:r>
+      <w:proofErr w:type="spellEnd"/>
+      <w:proofErr w:type="gramEnd"/>
+      <w:r>
+        <w:t xml:space="preserve"> own preprocessing, </w:t>
+      </w:r>
       <w:commentRangeStart w:id="4"/>
       <w:r>
-        <w:t>Medium.com dataset</w:t>
-      </w:r>
-      <w:r>
-        <w:t xml:space="preserve"> from Kaggle</w:t>
-      </w:r>
-      <w:r>
-        <w:t>, use article titles and texts</w:t>
+        <w:t>and recommends which pre-trained model to select.</w:t>
       </w:r>
       <w:commentRangeEnd w:id="4"/>
       <w:r>
@@ -466,134 +602,13 @@
       <w:pPr>
         <w:pStyle w:val="ListParagraph"/>
         <w:numPr>
-          <w:ilvl w:val="2"/>
-          <w:numId w:val="3"/>
-        </w:numPr>
-      </w:pPr>
-      <w:r>
-        <w:t>Gather ai text</w:t>
-      </w:r>
-    </w:p>
-    <w:p>
-      <w:pPr>
-        <w:pStyle w:val="ListParagraph"/>
-        <w:numPr>
-          <w:ilvl w:val="3"/>
-          <w:numId w:val="3"/>
-        </w:numPr>
-      </w:pPr>
-      <w:r>
-        <w:t>Use medium titles to generate texts</w:t>
-      </w:r>
-    </w:p>
-    <w:p>
-      <w:pPr>
-        <w:pStyle w:val="ListParagraph"/>
-        <w:numPr>
-          <w:ilvl w:val="3"/>
-          <w:numId w:val="3"/>
-        </w:numPr>
-      </w:pPr>
-      <w:r>
-        <w:t xml:space="preserve">Use </w:t>
-      </w:r>
-      <w:proofErr w:type="spellStart"/>
-      <w:r>
-        <w:t>openai</w:t>
-      </w:r>
-      <w:proofErr w:type="spellEnd"/>
-      <w:r>
-        <w:t xml:space="preserve"> API to systematically generate those texts</w:t>
-      </w:r>
-    </w:p>
-    <w:p>
-      <w:pPr>
-        <w:pStyle w:val="ListParagraph"/>
-        <w:numPr>
-          <w:ilvl w:val="2"/>
-          <w:numId w:val="3"/>
-        </w:numPr>
-      </w:pPr>
-      <w:r>
-        <w:t>Create dataset for classification</w:t>
-      </w:r>
-    </w:p>
-    <w:p>
-      <w:pPr>
-        <w:pStyle w:val="ListParagraph"/>
-        <w:numPr>
-          <w:ilvl w:val="3"/>
-          <w:numId w:val="3"/>
-        </w:numPr>
-      </w:pPr>
-      <w:r>
-        <w:t xml:space="preserve">Get all ai data into </w:t>
-      </w:r>
-      <w:proofErr w:type="spellStart"/>
-      <w:r>
-        <w:t>dataframe</w:t>
-      </w:r>
-      <w:proofErr w:type="spellEnd"/>
-      <w:r>
-        <w:t xml:space="preserve"> with labels</w:t>
-      </w:r>
-    </w:p>
-    <w:p>
-      <w:pPr>
-        <w:pStyle w:val="ListParagraph"/>
-        <w:numPr>
-          <w:ilvl w:val="3"/>
-          <w:numId w:val="3"/>
-        </w:numPr>
-      </w:pPr>
-      <w:r>
-        <w:t xml:space="preserve">Get all ai vs human data into </w:t>
-      </w:r>
-      <w:proofErr w:type="spellStart"/>
-      <w:r>
-        <w:t>dataframe</w:t>
-      </w:r>
-      <w:proofErr w:type="spellEnd"/>
-      <w:r>
-        <w:t xml:space="preserve"> with labels</w:t>
-      </w:r>
-    </w:p>
-    <w:p>
-      <w:pPr>
-        <w:pStyle w:val="ListParagraph"/>
-        <w:numPr>
-          <w:ilvl w:val="2"/>
-          <w:numId w:val="3"/>
-        </w:numPr>
-      </w:pPr>
-      <w:r>
-        <w:t>Upload to finetuning</w:t>
-      </w:r>
-    </w:p>
-    <w:p>
-      <w:pPr>
-        <w:pStyle w:val="ListParagraph"/>
-        <w:numPr>
-          <w:ilvl w:val="3"/>
-          <w:numId w:val="3"/>
-        </w:numPr>
-      </w:pPr>
-      <w:r>
-        <w:t xml:space="preserve">Fine tuning does </w:t>
-      </w:r>
-      <w:proofErr w:type="spellStart"/>
-      <w:proofErr w:type="gramStart"/>
-      <w:r>
-        <w:t>it’s</w:t>
-      </w:r>
-      <w:proofErr w:type="spellEnd"/>
-      <w:proofErr w:type="gramEnd"/>
-      <w:r>
-        <w:t xml:space="preserve"> own preprocessing, </w:t>
-      </w:r>
+          <w:ilvl w:val="4"/>
+          <w:numId w:val="3"/>
+        </w:numPr>
+      </w:pPr>
       <w:commentRangeStart w:id="5"/>
       <w:r>
-        <w:t>and recommends which pre-trained model to select.</w:t>
+        <w:t xml:space="preserve">Fine tuning package contains built in functions to convert data to a format it can understand, json file, with added syntax to tell the model that the prompt is over, and syntax to tell the model that the </w:t>
       </w:r>
       <w:commentRangeEnd w:id="5"/>
       <w:r>
@@ -607,13 +622,16 @@
       <w:pPr>
         <w:pStyle w:val="ListParagraph"/>
         <w:numPr>
-          <w:ilvl w:val="4"/>
-          <w:numId w:val="3"/>
-        </w:numPr>
-      </w:pPr>
+          <w:ilvl w:val="3"/>
+          <w:numId w:val="3"/>
+        </w:numPr>
+      </w:pPr>
+      <w:r>
+        <w:t xml:space="preserve">Do </w:t>
+      </w:r>
       <w:commentRangeStart w:id="6"/>
       <w:r>
-        <w:t xml:space="preserve">Fine tuning package contains built in functions to convert data to a format it can understand, json file, with added syntax to tell the model that the prompt is over, and syntax to tell the model that the </w:t>
+        <w:t>classification</w:t>
       </w:r>
       <w:commentRangeEnd w:id="6"/>
       <w:r>
@@ -627,18 +645,112 @@
       <w:pPr>
         <w:pStyle w:val="ListParagraph"/>
         <w:numPr>
+          <w:ilvl w:val="2"/>
+          <w:numId w:val="3"/>
+        </w:numPr>
+      </w:pPr>
+      <w:r>
+        <w:t>Download results</w:t>
+      </w:r>
+    </w:p>
+    <w:p>
+      <w:pPr>
+        <w:pStyle w:val="ListParagraph"/>
+        <w:numPr>
+          <w:ilvl w:val="2"/>
+          <w:numId w:val="3"/>
+        </w:numPr>
+      </w:pPr>
+      <w:r>
+        <w:t xml:space="preserve">Create </w:t>
+      </w:r>
+      <w:proofErr w:type="spellStart"/>
+      <w:r>
+        <w:t>tensorflow</w:t>
+      </w:r>
+      <w:proofErr w:type="spellEnd"/>
+      <w:r>
+        <w:t xml:space="preserve"> model using same dataset</w:t>
+      </w:r>
+    </w:p>
+    <w:p>
+      <w:pPr>
+        <w:pStyle w:val="ListParagraph"/>
+        <w:numPr>
           <w:ilvl w:val="3"/>
           <w:numId w:val="3"/>
         </w:numPr>
       </w:pPr>
       <w:r>
-        <w:t xml:space="preserve">Do </w:t>
-      </w:r>
+        <w:t>Create functions to calculate metrics</w:t>
+      </w:r>
+    </w:p>
+    <w:p>
+      <w:pPr>
+        <w:pStyle w:val="ListParagraph"/>
+        <w:numPr>
+          <w:ilvl w:val="4"/>
+          <w:numId w:val="3"/>
+        </w:numPr>
+      </w:pPr>
+      <w:r>
+        <w:t>What are characteristics of text data?</w:t>
+      </w:r>
+    </w:p>
+    <w:p>
+      <w:pPr>
+        <w:pStyle w:val="ListParagraph"/>
+        <w:numPr>
+          <w:ilvl w:val="4"/>
+          <w:numId w:val="3"/>
+        </w:numPr>
+      </w:pPr>
+      <w:r>
+        <w:t>Average sentence length</w:t>
+      </w:r>
+    </w:p>
+    <w:p>
+      <w:pPr>
+        <w:pStyle w:val="ListParagraph"/>
+        <w:numPr>
+          <w:ilvl w:val="4"/>
+          <w:numId w:val="3"/>
+        </w:numPr>
+      </w:pPr>
+      <w:r>
+        <w:t>Average sentence complexity</w:t>
+      </w:r>
+    </w:p>
+    <w:p>
+      <w:pPr>
+        <w:pStyle w:val="ListParagraph"/>
+        <w:numPr>
+          <w:ilvl w:val="4"/>
+          <w:numId w:val="3"/>
+        </w:numPr>
+      </w:pPr>
+      <w:r>
+        <w:t>Sentiment score</w:t>
+      </w:r>
+    </w:p>
+    <w:p>
+      <w:pPr>
+        <w:pStyle w:val="ListParagraph"/>
+        <w:numPr>
+          <w:ilvl w:val="2"/>
+          <w:numId w:val="3"/>
+        </w:numPr>
+      </w:pPr>
       <w:commentRangeStart w:id="7"/>
       <w:r>
-        <w:t>classification</w:t>
+        <w:t xml:space="preserve">Run LSTM model in </w:t>
+      </w:r>
+      <w:proofErr w:type="spellStart"/>
+      <w:r>
+        <w:t>tensorflow</w:t>
       </w:r>
       <w:commentRangeEnd w:id="7"/>
+      <w:proofErr w:type="spellEnd"/>
       <w:r>
         <w:rPr>
           <w:rStyle w:val="CommentReference"/>
@@ -650,142 +762,178 @@
       <w:pPr>
         <w:pStyle w:val="ListParagraph"/>
         <w:numPr>
-          <w:ilvl w:val="2"/>
-          <w:numId w:val="3"/>
-        </w:numPr>
-      </w:pPr>
-      <w:r>
-        <w:t>Download results</w:t>
-      </w:r>
-    </w:p>
-    <w:p>
-      <w:pPr>
-        <w:pStyle w:val="ListParagraph"/>
-        <w:numPr>
-          <w:ilvl w:val="2"/>
-          <w:numId w:val="3"/>
-        </w:numPr>
-      </w:pPr>
-      <w:r>
-        <w:t xml:space="preserve">Create </w:t>
+          <w:ilvl w:val="3"/>
+          <w:numId w:val="3"/>
+        </w:numPr>
+      </w:pPr>
+      <w:r>
+        <w:t>3 class all ai</w:t>
+      </w:r>
+    </w:p>
+    <w:p>
+      <w:pPr>
+        <w:pStyle w:val="ListParagraph"/>
+        <w:numPr>
+          <w:ilvl w:val="3"/>
+          <w:numId w:val="3"/>
+        </w:numPr>
+      </w:pPr>
+      <w:r>
+        <w:t>Human vs ai</w:t>
+      </w:r>
+    </w:p>
+    <w:p>
+      <w:pPr>
+        <w:pStyle w:val="ListParagraph"/>
+        <w:numPr>
+          <w:ilvl w:val="1"/>
+          <w:numId w:val="3"/>
+        </w:numPr>
+      </w:pPr>
+      <w:r>
+        <w:t>Results</w:t>
+      </w:r>
+    </w:p>
+    <w:p>
+      <w:pPr>
+        <w:pStyle w:val="ListParagraph"/>
+        <w:numPr>
+          <w:ilvl w:val="2"/>
+          <w:numId w:val="3"/>
+        </w:numPr>
+      </w:pPr>
+    </w:p>
+    <w:p>
+      <w:pPr>
+        <w:pStyle w:val="ListParagraph"/>
+        <w:numPr>
+          <w:ilvl w:val="1"/>
+          <w:numId w:val="3"/>
+        </w:numPr>
+      </w:pPr>
+      <w:r>
+        <w:t>Interpretation</w:t>
+      </w:r>
+    </w:p>
+    <w:p>
+      <w:pPr>
+        <w:pStyle w:val="ListParagraph"/>
+        <w:numPr>
+          <w:ilvl w:val="0"/>
+          <w:numId w:val="3"/>
+        </w:numPr>
+      </w:pPr>
+      <w:r>
+        <w:t>Future work</w:t>
+      </w:r>
+    </w:p>
+    <w:p>
+      <w:pPr>
+        <w:pStyle w:val="ListParagraph"/>
+        <w:numPr>
+          <w:ilvl w:val="1"/>
+          <w:numId w:val="3"/>
+        </w:numPr>
+      </w:pPr>
+      <w:r>
+        <w:t xml:space="preserve">Run NN with only </w:t>
+      </w:r>
+      <w:proofErr w:type="gramStart"/>
+      <w:r>
+        <w:t>text</w:t>
+      </w:r>
+      <w:proofErr w:type="gramEnd"/>
+    </w:p>
+    <w:p>
+      <w:pPr>
+        <w:pStyle w:val="ListParagraph"/>
+        <w:numPr>
+          <w:ilvl w:val="1"/>
+          <w:numId w:val="3"/>
+        </w:numPr>
+      </w:pPr>
+      <w:r>
+        <w:t xml:space="preserve">Figure out variable importance in </w:t>
+      </w:r>
+      <w:proofErr w:type="gramStart"/>
+      <w:r>
+        <w:t>TF</w:t>
+      </w:r>
+      <w:proofErr w:type="gramEnd"/>
+    </w:p>
+    <w:p>
+      <w:pPr>
+        <w:pStyle w:val="ListParagraph"/>
+        <w:numPr>
+          <w:ilvl w:val="1"/>
+          <w:numId w:val="3"/>
+        </w:numPr>
+      </w:pPr>
+      <w:r>
+        <w:t xml:space="preserve">Run model with only numeric </w:t>
+      </w:r>
+      <w:proofErr w:type="gramStart"/>
+      <w:r>
+        <w:t>variables</w:t>
+      </w:r>
+      <w:proofErr w:type="gramEnd"/>
+    </w:p>
+    <w:p>
+      <w:pPr>
+        <w:pStyle w:val="ListParagraph"/>
+        <w:numPr>
+          <w:ilvl w:val="1"/>
+          <w:numId w:val="3"/>
+        </w:numPr>
+      </w:pPr>
+      <w:r>
+        <w:t xml:space="preserve">Figure out with to feed numeric variables to </w:t>
+      </w:r>
+      <w:proofErr w:type="gramStart"/>
+      <w:r>
+        <w:t>Fine-Tuning</w:t>
+      </w:r>
+      <w:proofErr w:type="gramEnd"/>
+    </w:p>
+    <w:p>
+      <w:pPr>
+        <w:pStyle w:val="ListParagraph"/>
+        <w:numPr>
+          <w:ilvl w:val="1"/>
+          <w:numId w:val="3"/>
+        </w:numPr>
+      </w:pPr>
+      <w:r>
+        <w:t xml:space="preserve">Create more </w:t>
+      </w:r>
+      <w:proofErr w:type="gramStart"/>
+      <w:r>
+        <w:t>data</w:t>
+      </w:r>
+      <w:proofErr w:type="gramEnd"/>
+    </w:p>
+    <w:p>
+      <w:pPr>
+        <w:pStyle w:val="ListParagraph"/>
+        <w:numPr>
+          <w:ilvl w:val="1"/>
+          <w:numId w:val="3"/>
+        </w:numPr>
+      </w:pPr>
+      <w:r>
+        <w:t>Create more explanatory variables, burstiness,</w:t>
+      </w:r>
+      <w:r>
+        <w:t xml:space="preserve"> syntax, vocab,</w:t>
+      </w:r>
+      <w:r>
+        <w:t xml:space="preserve"> </w:t>
       </w:r>
       <w:proofErr w:type="spellStart"/>
       <w:r>
-        <w:t>tensorflow</w:t>
+        <w:t>etc</w:t>
       </w:r>
       <w:proofErr w:type="spellEnd"/>
-      <w:r>
-        <w:t xml:space="preserve"> model using same dataset</w:t>
-      </w:r>
-    </w:p>
-    <w:p>
-      <w:pPr>
-        <w:pStyle w:val="ListParagraph"/>
-        <w:numPr>
-          <w:ilvl w:val="3"/>
-          <w:numId w:val="3"/>
-        </w:numPr>
-      </w:pPr>
-      <w:r>
-        <w:t>Create functions to calculate metrics</w:t>
-      </w:r>
-    </w:p>
-    <w:p>
-      <w:pPr>
-        <w:pStyle w:val="ListParagraph"/>
-        <w:numPr>
-          <w:ilvl w:val="4"/>
-          <w:numId w:val="3"/>
-        </w:numPr>
-      </w:pPr>
-      <w:r>
-        <w:t>What are characteristics of text data?</w:t>
-      </w:r>
-    </w:p>
-    <w:p>
-      <w:pPr>
-        <w:pStyle w:val="ListParagraph"/>
-        <w:numPr>
-          <w:ilvl w:val="4"/>
-          <w:numId w:val="3"/>
-        </w:numPr>
-      </w:pPr>
-      <w:r>
-        <w:t>Average sentence length</w:t>
-      </w:r>
-    </w:p>
-    <w:p>
-      <w:pPr>
-        <w:pStyle w:val="ListParagraph"/>
-        <w:numPr>
-          <w:ilvl w:val="4"/>
-          <w:numId w:val="3"/>
-        </w:numPr>
-      </w:pPr>
-      <w:r>
-        <w:t>Average sentence complexity</w:t>
-      </w:r>
-    </w:p>
-    <w:p>
-      <w:pPr>
-        <w:pStyle w:val="ListParagraph"/>
-        <w:numPr>
-          <w:ilvl w:val="4"/>
-          <w:numId w:val="3"/>
-        </w:numPr>
-      </w:pPr>
-      <w:r>
-        <w:t>Sentiment score</w:t>
-      </w:r>
-    </w:p>
-    <w:p>
-      <w:pPr>
-        <w:pStyle w:val="ListParagraph"/>
-        <w:numPr>
-          <w:ilvl w:val="2"/>
-          <w:numId w:val="3"/>
-        </w:numPr>
-      </w:pPr>
-      <w:commentRangeStart w:id="8"/>
-      <w:r>
-        <w:t xml:space="preserve">Run LSTM model in </w:t>
-      </w:r>
-      <w:proofErr w:type="spellStart"/>
-      <w:r>
-        <w:t>tensorflow</w:t>
-      </w:r>
-      <w:commentRangeEnd w:id="8"/>
-      <w:proofErr w:type="spellEnd"/>
-      <w:r>
-        <w:rPr>
-          <w:rStyle w:val="CommentReference"/>
-        </w:rPr>
-        <w:commentReference w:id="8"/>
-      </w:r>
-    </w:p>
-    <w:p>
-      <w:pPr>
-        <w:pStyle w:val="ListParagraph"/>
-        <w:numPr>
-          <w:ilvl w:val="3"/>
-          <w:numId w:val="3"/>
-        </w:numPr>
-      </w:pPr>
-      <w:r>
-        <w:t>3 class all ai</w:t>
-      </w:r>
-    </w:p>
-    <w:p>
-      <w:pPr>
-        <w:pStyle w:val="ListParagraph"/>
-        <w:numPr>
-          <w:ilvl w:val="3"/>
-          <w:numId w:val="3"/>
-        </w:numPr>
-      </w:pPr>
-      <w:r>
-        <w:t>Human vs ai</w:t>
-      </w:r>
     </w:p>
     <w:p>
       <w:pPr>
@@ -795,30 +943,6 @@
           <w:numId w:val="3"/>
         </w:numPr>
       </w:pPr>
-      <w:r>
-        <w:t>Results</w:t>
-      </w:r>
-    </w:p>
-    <w:p>
-      <w:pPr>
-        <w:pStyle w:val="ListParagraph"/>
-        <w:numPr>
-          <w:ilvl w:val="2"/>
-          <w:numId w:val="3"/>
-        </w:numPr>
-      </w:pPr>
-    </w:p>
-    <w:p>
-      <w:pPr>
-        <w:pStyle w:val="ListParagraph"/>
-        <w:numPr>
-          <w:ilvl w:val="1"/>
-          <w:numId w:val="3"/>
-        </w:numPr>
-      </w:pPr>
-      <w:r>
-        <w:t>Interpretation</w:t>
-      </w:r>
     </w:p>
     <w:p>
       <w:pPr>
@@ -829,7 +953,7 @@
         </w:numPr>
       </w:pPr>
       <w:r>
-        <w:t>Future work</w:t>
+        <w:t>Bibliography</w:t>
       </w:r>
     </w:p>
     <w:p>
@@ -841,7 +965,7 @@
         </w:numPr>
       </w:pPr>
       <w:r>
-        <w:t>Bibliography</w:t>
+        <w:t xml:space="preserve">Appendix containing </w:t>
       </w:r>
     </w:p>
     <w:sectPr>
@@ -855,7 +979,7 @@
 </file>
 
 <file path=word/comments.xml><?xml version="1.0" encoding="utf-8"?>
-<w:comments xmlns:wpc="http://schemas.microsoft.com/office/word/2010/wordprocessingCanvas" xmlns:cx="http://schemas.microsoft.com/office/drawing/2014/chartex" xmlns:cx1="http://schemas.microsoft.com/office/drawing/2015/9/8/chartex" xmlns:cx2="http://schemas.microsoft.com/office/drawing/2015/10/21/chartex" xmlns:cx3="http://schemas.microsoft.com/office/drawing/2016/5/9/chartex" xmlns:cx4="http://schemas.microsoft.com/office/drawing/2016/5/10/chartex" xmlns:cx5="http://schemas.microsoft.com/office/drawing/2016/5/11/chartex" xmlns:cx6="http://schemas.microsoft.com/office/drawing/2016/5/12/chartex" xmlns:cx7="http://schemas.microsoft.com/office/drawing/2016/5/13/chartex" xmlns:cx8="http://schemas.microsoft.com/office/drawing/2016/5/14/chartex" xmlns:mc="http://schemas.openxmlformats.org/markup-compatibility/2006" xmlns:aink="http://schemas.microsoft.com/office/drawing/2016/ink" xmlns:am3d="http://schemas.microsoft.com/office/drawing/2017/model3d" xmlns:o="urn:schemas-microsoft-com:office:office" xmlns:r="http://schemas.openxmlformats.org/officeDocument/2006/relationships" xmlns:m="http://schemas.openxmlformats.org/officeDocument/2006/math" xmlns:v="urn:schemas-microsoft-com:vml" xmlns:wp14="http://schemas.microsoft.com/office/word/2010/wordprocessingDrawing" xmlns:wp="http://schemas.openxmlformats.org/drawingml/2006/wordprocessingDrawing" xmlns:w10="urn:schemas-microsoft-com:office:word" xmlns:w="http://schemas.openxmlformats.org/wordprocessingml/2006/main" xmlns:w14="http://schemas.microsoft.com/office/word/2010/wordml" xmlns:w15="http://schemas.microsoft.com/office/word/2012/wordml" xmlns:w16cid="http://schemas.microsoft.com/office/word/2016/wordml/cid" xmlns:w16se="http://schemas.microsoft.com/office/word/2015/wordml/symex" xmlns:wpg="http://schemas.microsoft.com/office/word/2010/wordprocessingGroup" xmlns:wpi="http://schemas.microsoft.com/office/word/2010/wordprocessingInk" xmlns:wne="http://schemas.microsoft.com/office/word/2006/wordml" xmlns:wps="http://schemas.microsoft.com/office/word/2010/wordprocessingShape" mc:Ignorable="w14 w15 w16se w16cid wp14">
+<w:comments xmlns:wpc="http://schemas.microsoft.com/office/word/2010/wordprocessingCanvas" xmlns:cx="http://schemas.microsoft.com/office/drawing/2014/chartex" xmlns:cx1="http://schemas.microsoft.com/office/drawing/2015/9/8/chartex" xmlns:cx2="http://schemas.microsoft.com/office/drawing/2015/10/21/chartex" xmlns:cx3="http://schemas.microsoft.com/office/drawing/2016/5/9/chartex" xmlns:cx4="http://schemas.microsoft.com/office/drawing/2016/5/10/chartex" xmlns:cx5="http://schemas.microsoft.com/office/drawing/2016/5/11/chartex" xmlns:cx6="http://schemas.microsoft.com/office/drawing/2016/5/12/chartex" xmlns:cx7="http://schemas.microsoft.com/office/drawing/2016/5/13/chartex" xmlns:cx8="http://schemas.microsoft.com/office/drawing/2016/5/14/chartex" xmlns:mc="http://schemas.openxmlformats.org/markup-compatibility/2006" xmlns:aink="http://schemas.microsoft.com/office/drawing/2016/ink" xmlns:am3d="http://schemas.microsoft.com/office/drawing/2017/model3d" xmlns:o="urn:schemas-microsoft-com:office:office" xmlns:oel="http://schemas.microsoft.com/office/2019/extlst" xmlns:r="http://schemas.openxmlformats.org/officeDocument/2006/relationships" xmlns:m="http://schemas.openxmlformats.org/officeDocument/2006/math" xmlns:v="urn:schemas-microsoft-com:vml" xmlns:wp14="http://schemas.microsoft.com/office/word/2010/wordprocessingDrawing" xmlns:wp="http://schemas.openxmlformats.org/drawingml/2006/wordprocessingDrawing" xmlns:w10="urn:schemas-microsoft-com:office:word" xmlns:w="http://schemas.openxmlformats.org/wordprocessingml/2006/main" xmlns:w14="http://schemas.microsoft.com/office/word/2010/wordml" xmlns:w15="http://schemas.microsoft.com/office/word/2012/wordml" xmlns:w16cex="http://schemas.microsoft.com/office/word/2018/wordml/cex" xmlns:w16cid="http://schemas.microsoft.com/office/word/2016/wordml/cid" xmlns:w16="http://schemas.microsoft.com/office/word/2018/wordml" xmlns:w16du="http://schemas.microsoft.com/office/word/2023/wordml/word16du" xmlns:w16sdtdh="http://schemas.microsoft.com/office/word/2020/wordml/sdtdatahash" xmlns:w16se="http://schemas.microsoft.com/office/word/2015/wordml/symex" xmlns:wpg="http://schemas.microsoft.com/office/word/2010/wordprocessingGroup" xmlns:wpi="http://schemas.microsoft.com/office/word/2010/wordprocessingInk" xmlns:wne="http://schemas.microsoft.com/office/word/2006/wordml" xmlns:wps="http://schemas.microsoft.com/office/word/2010/wordprocessingShape" mc:Ignorable="w14 w15 w16se w16cid w16 w16cex w16sdtdh wp14">
   <w:comment w:id="0" w:author="Andrew Ross" w:date="2023-04-26T10:11:00Z" w:initials="AR">
     <w:p>
       <w:pPr>
@@ -878,7 +1002,7 @@
       </w:r>
     </w:p>
   </w:comment>
-  <w:comment w:id="2" w:author="Andrew Ross" w:date="2023-04-26T00:01:00Z" w:initials="AR">
+  <w:comment w:id="1" w:author="Andrew Ross" w:date="2023-04-26T00:01:00Z" w:initials="AR">
     <w:p>
       <w:pPr>
         <w:pStyle w:val="CommentText"/>
@@ -894,7 +1018,7 @@
       </w:r>
     </w:p>
   </w:comment>
-  <w:comment w:id="3" w:author="Andrew Ross" w:date="2023-04-26T00:02:00Z" w:initials="AR">
+  <w:comment w:id="2" w:author="Andrew Ross" w:date="2023-04-26T00:02:00Z" w:initials="AR">
     <w:p>
       <w:pPr>
         <w:pStyle w:val="CommentText"/>
@@ -910,7 +1034,7 @@
       </w:r>
     </w:p>
   </w:comment>
-  <w:comment w:id="4" w:author="Andrew Ross" w:date="2023-04-26T09:25:00Z" w:initials="AR">
+  <w:comment w:id="3" w:author="Andrew Ross" w:date="2023-04-26T09:25:00Z" w:initials="AR">
     <w:p>
       <w:pPr>
         <w:pStyle w:val="CommentText"/>
@@ -926,7 +1050,7 @@
       </w:r>
     </w:p>
   </w:comment>
-  <w:comment w:id="5" w:author="Andrew Ross" w:date="2023-04-26T00:04:00Z" w:initials="AR">
+  <w:comment w:id="4" w:author="Andrew Ross" w:date="2023-04-26T00:04:00Z" w:initials="AR">
     <w:p>
       <w:pPr>
         <w:pStyle w:val="CommentText"/>
@@ -942,7 +1066,7 @@
       </w:r>
     </w:p>
   </w:comment>
-  <w:comment w:id="6" w:author="Andrew Ross" w:date="2023-04-26T00:04:00Z" w:initials="AR">
+  <w:comment w:id="5" w:author="Andrew Ross" w:date="2023-04-26T00:04:00Z" w:initials="AR">
     <w:p>
       <w:pPr>
         <w:pStyle w:val="CommentText"/>
@@ -958,7 +1082,7 @@
       </w:r>
     </w:p>
   </w:comment>
-  <w:comment w:id="7" w:author="Andrew Ross" w:date="2023-04-26T09:22:00Z" w:initials="AR">
+  <w:comment w:id="6" w:author="Andrew Ross" w:date="2023-04-26T09:22:00Z" w:initials="AR">
     <w:p>
       <w:pPr>
         <w:pStyle w:val="CommentText"/>
@@ -977,7 +1101,7 @@
       </w:r>
     </w:p>
   </w:comment>
-  <w:comment w:id="8" w:author="Andrew Ross" w:date="2023-04-26T09:22:00Z" w:initials="AR">
+  <w:comment w:id="7" w:author="Andrew Ross" w:date="2023-04-26T09:22:00Z" w:initials="AR">
     <w:p>
       <w:pPr>
         <w:pStyle w:val="CommentText"/>
@@ -997,7 +1121,7 @@
 </file>
 
 <file path=word/commentsExtended.xml><?xml version="1.0" encoding="utf-8"?>
-<w15:commentsEx xmlns:wpc="http://schemas.microsoft.com/office/word/2010/wordprocessingCanvas" xmlns:cx="http://schemas.microsoft.com/office/drawing/2014/chartex" xmlns:cx1="http://schemas.microsoft.com/office/drawing/2015/9/8/chartex" xmlns:cx2="http://schemas.microsoft.com/office/drawing/2015/10/21/chartex" xmlns:cx3="http://schemas.microsoft.com/office/drawing/2016/5/9/chartex" xmlns:cx4="http://schemas.microsoft.com/office/drawing/2016/5/10/chartex" xmlns:cx5="http://schemas.microsoft.com/office/drawing/2016/5/11/chartex" xmlns:cx6="http://schemas.microsoft.com/office/drawing/2016/5/12/chartex" xmlns:cx7="http://schemas.microsoft.com/office/drawing/2016/5/13/chartex" xmlns:cx8="http://schemas.microsoft.com/office/drawing/2016/5/14/chartex" xmlns:mc="http://schemas.openxmlformats.org/markup-compatibility/2006" xmlns:aink="http://schemas.microsoft.com/office/drawing/2016/ink" xmlns:am3d="http://schemas.microsoft.com/office/drawing/2017/model3d" xmlns:o="urn:schemas-microsoft-com:office:office" xmlns:r="http://schemas.openxmlformats.org/officeDocument/2006/relationships" xmlns:m="http://schemas.openxmlformats.org/officeDocument/2006/math" xmlns:v="urn:schemas-microsoft-com:vml" xmlns:wp14="http://schemas.microsoft.com/office/word/2010/wordprocessingDrawing" xmlns:wp="http://schemas.openxmlformats.org/drawingml/2006/wordprocessingDrawing" xmlns:w10="urn:schemas-microsoft-com:office:word" xmlns:w="http://schemas.openxmlformats.org/wordprocessingml/2006/main" xmlns:w14="http://schemas.microsoft.com/office/word/2010/wordml" xmlns:w15="http://schemas.microsoft.com/office/word/2012/wordml" xmlns:w16cid="http://schemas.microsoft.com/office/word/2016/wordml/cid" xmlns:w16se="http://schemas.microsoft.com/office/word/2015/wordml/symex" xmlns:wpg="http://schemas.microsoft.com/office/word/2010/wordprocessingGroup" xmlns:wpi="http://schemas.microsoft.com/office/word/2010/wordprocessingInk" xmlns:wne="http://schemas.microsoft.com/office/word/2006/wordml" xmlns:wps="http://schemas.microsoft.com/office/word/2010/wordprocessingShape" mc:Ignorable="w14 w15 w16se w16cid wp14">
+<w15:commentsEx xmlns:wpc="http://schemas.microsoft.com/office/word/2010/wordprocessingCanvas" xmlns:cx="http://schemas.microsoft.com/office/drawing/2014/chartex" xmlns:cx1="http://schemas.microsoft.com/office/drawing/2015/9/8/chartex" xmlns:cx2="http://schemas.microsoft.com/office/drawing/2015/10/21/chartex" xmlns:cx3="http://schemas.microsoft.com/office/drawing/2016/5/9/chartex" xmlns:cx4="http://schemas.microsoft.com/office/drawing/2016/5/10/chartex" xmlns:cx5="http://schemas.microsoft.com/office/drawing/2016/5/11/chartex" xmlns:cx6="http://schemas.microsoft.com/office/drawing/2016/5/12/chartex" xmlns:cx7="http://schemas.microsoft.com/office/drawing/2016/5/13/chartex" xmlns:cx8="http://schemas.microsoft.com/office/drawing/2016/5/14/chartex" xmlns:mc="http://schemas.openxmlformats.org/markup-compatibility/2006" xmlns:aink="http://schemas.microsoft.com/office/drawing/2016/ink" xmlns:am3d="http://schemas.microsoft.com/office/drawing/2017/model3d" xmlns:o="urn:schemas-microsoft-com:office:office" xmlns:oel="http://schemas.microsoft.com/office/2019/extlst" xmlns:r="http://schemas.openxmlformats.org/officeDocument/2006/relationships" xmlns:m="http://schemas.openxmlformats.org/officeDocument/2006/math" xmlns:v="urn:schemas-microsoft-com:vml" xmlns:wp14="http://schemas.microsoft.com/office/word/2010/wordprocessingDrawing" xmlns:wp="http://schemas.openxmlformats.org/drawingml/2006/wordprocessingDrawing" xmlns:w10="urn:schemas-microsoft-com:office:word" xmlns:w="http://schemas.openxmlformats.org/wordprocessingml/2006/main" xmlns:w14="http://schemas.microsoft.com/office/word/2010/wordml" xmlns:w15="http://schemas.microsoft.com/office/word/2012/wordml" xmlns:w16cex="http://schemas.microsoft.com/office/word/2018/wordml/cex" xmlns:w16cid="http://schemas.microsoft.com/office/word/2016/wordml/cid" xmlns:w16="http://schemas.microsoft.com/office/word/2018/wordml" xmlns:w16du="http://schemas.microsoft.com/office/word/2023/wordml/word16du" xmlns:w16sdtdh="http://schemas.microsoft.com/office/word/2020/wordml/sdtdatahash" xmlns:w16se="http://schemas.microsoft.com/office/word/2015/wordml/symex" xmlns:wpg="http://schemas.microsoft.com/office/word/2010/wordprocessingGroup" xmlns:wpi="http://schemas.microsoft.com/office/word/2010/wordprocessingInk" xmlns:wne="http://schemas.microsoft.com/office/word/2006/wordml" xmlns:wps="http://schemas.microsoft.com/office/word/2010/wordprocessingShape" mc:Ignorable="w14 w15 w16se w16cid w16 w16cex w16sdtdh wp14">
   <w15:commentEx w15:paraId="2EE8F485" w15:done="0"/>
   <w15:commentEx w15:paraId="1CF2B9C8" w15:done="0"/>
   <w15:commentEx w15:paraId="58F67739" w15:done="0"/>
@@ -1010,7 +1134,7 @@
 </file>
 
 <file path=word/commentsIds.xml><?xml version="1.0" encoding="utf-8"?>
-<w16cid:commentsIds xmlns:wpc="http://schemas.microsoft.com/office/word/2010/wordprocessingCanvas" xmlns:cx="http://schemas.microsoft.com/office/drawing/2014/chartex" xmlns:cx1="http://schemas.microsoft.com/office/drawing/2015/9/8/chartex" xmlns:cx2="http://schemas.microsoft.com/office/drawing/2015/10/21/chartex" xmlns:cx3="http://schemas.microsoft.com/office/drawing/2016/5/9/chartex" xmlns:cx4="http://schemas.microsoft.com/office/drawing/2016/5/10/chartex" xmlns:cx5="http://schemas.microsoft.com/office/drawing/2016/5/11/chartex" xmlns:cx6="http://schemas.microsoft.com/office/drawing/2016/5/12/chartex" xmlns:cx7="http://schemas.microsoft.com/office/drawing/2016/5/13/chartex" xmlns:cx8="http://schemas.microsoft.com/office/drawing/2016/5/14/chartex" xmlns:mc="http://schemas.openxmlformats.org/markup-compatibility/2006" xmlns:aink="http://schemas.microsoft.com/office/drawing/2016/ink" xmlns:am3d="http://schemas.microsoft.com/office/drawing/2017/model3d" xmlns:o="urn:schemas-microsoft-com:office:office" xmlns:r="http://schemas.openxmlformats.org/officeDocument/2006/relationships" xmlns:m="http://schemas.openxmlformats.org/officeDocument/2006/math" xmlns:v="urn:schemas-microsoft-com:vml" xmlns:wp14="http://schemas.microsoft.com/office/word/2010/wordprocessingDrawing" xmlns:wp="http://schemas.openxmlformats.org/drawingml/2006/wordprocessingDrawing" xmlns:w10="urn:schemas-microsoft-com:office:word" xmlns:w="http://schemas.openxmlformats.org/wordprocessingml/2006/main" xmlns:w14="http://schemas.microsoft.com/office/word/2010/wordml" xmlns:w15="http://schemas.microsoft.com/office/word/2012/wordml" xmlns:w16cid="http://schemas.microsoft.com/office/word/2016/wordml/cid" xmlns:w16se="http://schemas.microsoft.com/office/word/2015/wordml/symex" xmlns:wpg="http://schemas.microsoft.com/office/word/2010/wordprocessingGroup" xmlns:wpi="http://schemas.microsoft.com/office/word/2010/wordprocessingInk" xmlns:wne="http://schemas.microsoft.com/office/word/2006/wordml" xmlns:wps="http://schemas.microsoft.com/office/word/2010/wordprocessingShape" mc:Ignorable="w14 w15 w16se w16cid wp14">
+<w16cid:commentsIds xmlns:wpc="http://schemas.microsoft.com/office/word/2010/wordprocessingCanvas" xmlns:cx="http://schemas.microsoft.com/office/drawing/2014/chartex" xmlns:cx1="http://schemas.microsoft.com/office/drawing/2015/9/8/chartex" xmlns:cx2="http://schemas.microsoft.com/office/drawing/2015/10/21/chartex" xmlns:cx3="http://schemas.microsoft.com/office/drawing/2016/5/9/chartex" xmlns:cx4="http://schemas.microsoft.com/office/drawing/2016/5/10/chartex" xmlns:cx5="http://schemas.microsoft.com/office/drawing/2016/5/11/chartex" xmlns:cx6="http://schemas.microsoft.com/office/drawing/2016/5/12/chartex" xmlns:cx7="http://schemas.microsoft.com/office/drawing/2016/5/13/chartex" xmlns:cx8="http://schemas.microsoft.com/office/drawing/2016/5/14/chartex" xmlns:mc="http://schemas.openxmlformats.org/markup-compatibility/2006" xmlns:aink="http://schemas.microsoft.com/office/drawing/2016/ink" xmlns:am3d="http://schemas.microsoft.com/office/drawing/2017/model3d" xmlns:o="urn:schemas-microsoft-com:office:office" xmlns:oel="http://schemas.microsoft.com/office/2019/extlst" xmlns:r="http://schemas.openxmlformats.org/officeDocument/2006/relationships" xmlns:m="http://schemas.openxmlformats.org/officeDocument/2006/math" xmlns:v="urn:schemas-microsoft-com:vml" xmlns:wp14="http://schemas.microsoft.com/office/word/2010/wordprocessingDrawing" xmlns:wp="http://schemas.openxmlformats.org/drawingml/2006/wordprocessingDrawing" xmlns:w10="urn:schemas-microsoft-com:office:word" xmlns:w="http://schemas.openxmlformats.org/wordprocessingml/2006/main" xmlns:w14="http://schemas.microsoft.com/office/word/2010/wordml" xmlns:w15="http://schemas.microsoft.com/office/word/2012/wordml" xmlns:w16cex="http://schemas.microsoft.com/office/word/2018/wordml/cex" xmlns:w16cid="http://schemas.microsoft.com/office/word/2016/wordml/cid" xmlns:w16="http://schemas.microsoft.com/office/word/2018/wordml" xmlns:w16du="http://schemas.microsoft.com/office/word/2023/wordml/word16du" xmlns:w16sdtdh="http://schemas.microsoft.com/office/word/2020/wordml/sdtdatahash" xmlns:w16se="http://schemas.microsoft.com/office/word/2015/wordml/symex" xmlns:wpg="http://schemas.microsoft.com/office/word/2010/wordprocessingGroup" xmlns:wpi="http://schemas.microsoft.com/office/word/2010/wordprocessingInk" xmlns:wne="http://schemas.microsoft.com/office/word/2006/wordml" xmlns:wps="http://schemas.microsoft.com/office/word/2010/wordprocessingShape" mc:Ignorable="w14 w15 w16se w16cid w16 w16cex w16sdtdh wp14">
   <w16cid:commentId w16cid:paraId="2EE8F485" w16cid:durableId="27F3776E"/>
   <w16cid:commentId w16cid:paraId="1CF2B9C8" w16cid:durableId="27F2E877"/>
   <w16cid:commentId w16cid:paraId="58F67739" w16cid:durableId="27F2E8A7"/>
@@ -1023,7 +1147,7 @@
 </file>
 
 <file path=word/numbering.xml><?xml version="1.0" encoding="utf-8"?>
-<w:numbering xmlns:wpc="http://schemas.microsoft.com/office/word/2010/wordprocessingCanvas" xmlns:cx="http://schemas.microsoft.com/office/drawing/2014/chartex" xmlns:cx1="http://schemas.microsoft.com/office/drawing/2015/9/8/chartex" xmlns:cx2="http://schemas.microsoft.com/office/drawing/2015/10/21/chartex" xmlns:cx3="http://schemas.microsoft.com/office/drawing/2016/5/9/chartex" xmlns:cx4="http://schemas.microsoft.com/office/drawing/2016/5/10/chartex" xmlns:cx5="http://schemas.microsoft.com/office/drawing/2016/5/11/chartex" xmlns:cx6="http://schemas.microsoft.com/office/drawing/2016/5/12/chartex" xmlns:cx7="http://schemas.microsoft.com/office/drawing/2016/5/13/chartex" xmlns:cx8="http://schemas.microsoft.com/office/drawing/2016/5/14/chartex" xmlns:mc="http://schemas.openxmlformats.org/markup-compatibility/2006" xmlns:aink="http://schemas.microsoft.com/office/drawing/2016/ink" xmlns:am3d="http://schemas.microsoft.com/office/drawing/2017/model3d" xmlns:o="urn:schemas-microsoft-com:office:office" xmlns:r="http://schemas.openxmlformats.org/officeDocument/2006/relationships" xmlns:m="http://schemas.openxmlformats.org/officeDocument/2006/math" xmlns:v="urn:schemas-microsoft-com:vml" xmlns:wp14="http://schemas.microsoft.com/office/word/2010/wordprocessingDrawing" xmlns:wp="http://schemas.openxmlformats.org/drawingml/2006/wordprocessingDrawing" xmlns:w10="urn:schemas-microsoft-com:office:word" xmlns:w="http://schemas.openxmlformats.org/wordprocessingml/2006/main" xmlns:w14="http://schemas.microsoft.com/office/word/2010/wordml" xmlns:w15="http://schemas.microsoft.com/office/word/2012/wordml" xmlns:w16cid="http://schemas.microsoft.com/office/word/2016/wordml/cid" xmlns:w16se="http://schemas.microsoft.com/office/word/2015/wordml/symex" xmlns:wpg="http://schemas.microsoft.com/office/word/2010/wordprocessingGroup" xmlns:wpi="http://schemas.microsoft.com/office/word/2010/wordprocessingInk" xmlns:wne="http://schemas.microsoft.com/office/word/2006/wordml" xmlns:wps="http://schemas.microsoft.com/office/word/2010/wordprocessingShape" mc:Ignorable="w14 w15 w16se w16cid wp14">
+<w:numbering xmlns:wpc="http://schemas.microsoft.com/office/word/2010/wordprocessingCanvas" xmlns:cx="http://schemas.microsoft.com/office/drawing/2014/chartex" xmlns:cx1="http://schemas.microsoft.com/office/drawing/2015/9/8/chartex" xmlns:cx2="http://schemas.microsoft.com/office/drawing/2015/10/21/chartex" xmlns:cx3="http://schemas.microsoft.com/office/drawing/2016/5/9/chartex" xmlns:cx4="http://schemas.microsoft.com/office/drawing/2016/5/10/chartex" xmlns:cx5="http://schemas.microsoft.com/office/drawing/2016/5/11/chartex" xmlns:cx6="http://schemas.microsoft.com/office/drawing/2016/5/12/chartex" xmlns:cx7="http://schemas.microsoft.com/office/drawing/2016/5/13/chartex" xmlns:cx8="http://schemas.microsoft.com/office/drawing/2016/5/14/chartex" xmlns:mc="http://schemas.openxmlformats.org/markup-compatibility/2006" xmlns:aink="http://schemas.microsoft.com/office/drawing/2016/ink" xmlns:am3d="http://schemas.microsoft.com/office/drawing/2017/model3d" xmlns:o="urn:schemas-microsoft-com:office:office" xmlns:oel="http://schemas.microsoft.com/office/2019/extlst" xmlns:r="http://schemas.openxmlformats.org/officeDocument/2006/relationships" xmlns:m="http://schemas.openxmlformats.org/officeDocument/2006/math" xmlns:v="urn:schemas-microsoft-com:vml" xmlns:wp14="http://schemas.microsoft.com/office/word/2010/wordprocessingDrawing" xmlns:wp="http://schemas.openxmlformats.org/drawingml/2006/wordprocessingDrawing" xmlns:w10="urn:schemas-microsoft-com:office:word" xmlns:w="http://schemas.openxmlformats.org/wordprocessingml/2006/main" xmlns:w14="http://schemas.microsoft.com/office/word/2010/wordml" xmlns:w15="http://schemas.microsoft.com/office/word/2012/wordml" xmlns:w16cex="http://schemas.microsoft.com/office/word/2018/wordml/cex" xmlns:w16cid="http://schemas.microsoft.com/office/word/2016/wordml/cid" xmlns:w16="http://schemas.microsoft.com/office/word/2018/wordml" xmlns:w16du="http://schemas.microsoft.com/office/word/2023/wordml/word16du" xmlns:w16sdtdh="http://schemas.microsoft.com/office/word/2020/wordml/sdtdatahash" xmlns:w16se="http://schemas.microsoft.com/office/word/2015/wordml/symex" xmlns:wpg="http://schemas.microsoft.com/office/word/2010/wordprocessingGroup" xmlns:wpi="http://schemas.microsoft.com/office/word/2010/wordprocessingInk" xmlns:wne="http://schemas.microsoft.com/office/word/2006/wordml" xmlns:wps="http://schemas.microsoft.com/office/word/2010/wordprocessingShape" mc:Ignorable="w14 w15 w16se w16cid w16 w16cex w16sdtdh wp14">
   <w:abstractNum w:abstractNumId="0" w15:restartNumberingAfterBreak="0">
     <w:nsid w:val="2CEC1DAC"/>
     <w:multiLevelType w:val="hybridMultilevel"/>
@@ -1361,20 +1485,20 @@
       </w:rPr>
     </w:lvl>
   </w:abstractNum>
-  <w:num w:numId="1">
+  <w:num w:numId="1" w16cid:durableId="670643979">
     <w:abstractNumId w:val="1"/>
   </w:num>
-  <w:num w:numId="2">
+  <w:num w:numId="2" w16cid:durableId="1007634123">
     <w:abstractNumId w:val="2"/>
   </w:num>
-  <w:num w:numId="3">
+  <w:num w:numId="3" w16cid:durableId="525876530">
     <w:abstractNumId w:val="0"/>
   </w:num>
 </w:numbering>
 </file>
 
 <file path=word/people.xml><?xml version="1.0" encoding="utf-8"?>
-<w15:people xmlns:wpc="http://schemas.microsoft.com/office/word/2010/wordprocessingCanvas" xmlns:cx="http://schemas.microsoft.com/office/drawing/2014/chartex" xmlns:cx1="http://schemas.microsoft.com/office/drawing/2015/9/8/chartex" xmlns:cx2="http://schemas.microsoft.com/office/drawing/2015/10/21/chartex" xmlns:cx3="http://schemas.microsoft.com/office/drawing/2016/5/9/chartex" xmlns:cx4="http://schemas.microsoft.com/office/drawing/2016/5/10/chartex" xmlns:cx5="http://schemas.microsoft.com/office/drawing/2016/5/11/chartex" xmlns:cx6="http://schemas.microsoft.com/office/drawing/2016/5/12/chartex" xmlns:cx7="http://schemas.microsoft.com/office/drawing/2016/5/13/chartex" xmlns:cx8="http://schemas.microsoft.com/office/drawing/2016/5/14/chartex" xmlns:mc="http://schemas.openxmlformats.org/markup-compatibility/2006" xmlns:aink="http://schemas.microsoft.com/office/drawing/2016/ink" xmlns:am3d="http://schemas.microsoft.com/office/drawing/2017/model3d" xmlns:o="urn:schemas-microsoft-com:office:office" xmlns:r="http://schemas.openxmlformats.org/officeDocument/2006/relationships" xmlns:m="http://schemas.openxmlformats.org/officeDocument/2006/math" xmlns:v="urn:schemas-microsoft-com:vml" xmlns:wp14="http://schemas.microsoft.com/office/word/2010/wordprocessingDrawing" xmlns:wp="http://schemas.openxmlformats.org/drawingml/2006/wordprocessingDrawing" xmlns:w10="urn:schemas-microsoft-com:office:word" xmlns:w="http://schemas.openxmlformats.org/wordprocessingml/2006/main" xmlns:w14="http://schemas.microsoft.com/office/word/2010/wordml" xmlns:w15="http://schemas.microsoft.com/office/word/2012/wordml" xmlns:w16cid="http://schemas.microsoft.com/office/word/2016/wordml/cid" xmlns:w16se="http://schemas.microsoft.com/office/word/2015/wordml/symex" xmlns:wpg="http://schemas.microsoft.com/office/word/2010/wordprocessingGroup" xmlns:wpi="http://schemas.microsoft.com/office/word/2010/wordprocessingInk" xmlns:wne="http://schemas.microsoft.com/office/word/2006/wordml" xmlns:wps="http://schemas.microsoft.com/office/word/2010/wordprocessingShape" mc:Ignorable="w14 w15 w16se w16cid wp14">
+<w15:people xmlns:wpc="http://schemas.microsoft.com/office/word/2010/wordprocessingCanvas" xmlns:cx="http://schemas.microsoft.com/office/drawing/2014/chartex" xmlns:cx1="http://schemas.microsoft.com/office/drawing/2015/9/8/chartex" xmlns:cx2="http://schemas.microsoft.com/office/drawing/2015/10/21/chartex" xmlns:cx3="http://schemas.microsoft.com/office/drawing/2016/5/9/chartex" xmlns:cx4="http://schemas.microsoft.com/office/drawing/2016/5/10/chartex" xmlns:cx5="http://schemas.microsoft.com/office/drawing/2016/5/11/chartex" xmlns:cx6="http://schemas.microsoft.com/office/drawing/2016/5/12/chartex" xmlns:cx7="http://schemas.microsoft.com/office/drawing/2016/5/13/chartex" xmlns:cx8="http://schemas.microsoft.com/office/drawing/2016/5/14/chartex" xmlns:mc="http://schemas.openxmlformats.org/markup-compatibility/2006" xmlns:aink="http://schemas.microsoft.com/office/drawing/2016/ink" xmlns:am3d="http://schemas.microsoft.com/office/drawing/2017/model3d" xmlns:o="urn:schemas-microsoft-com:office:office" xmlns:oel="http://schemas.microsoft.com/office/2019/extlst" xmlns:r="http://schemas.openxmlformats.org/officeDocument/2006/relationships" xmlns:m="http://schemas.openxmlformats.org/officeDocument/2006/math" xmlns:v="urn:schemas-microsoft-com:vml" xmlns:wp14="http://schemas.microsoft.com/office/word/2010/wordprocessingDrawing" xmlns:wp="http://schemas.openxmlformats.org/drawingml/2006/wordprocessingDrawing" xmlns:w10="urn:schemas-microsoft-com:office:word" xmlns:w="http://schemas.openxmlformats.org/wordprocessingml/2006/main" xmlns:w14="http://schemas.microsoft.com/office/word/2010/wordml" xmlns:w15="http://schemas.microsoft.com/office/word/2012/wordml" xmlns:w16cex="http://schemas.microsoft.com/office/word/2018/wordml/cex" xmlns:w16cid="http://schemas.microsoft.com/office/word/2016/wordml/cid" xmlns:w16="http://schemas.microsoft.com/office/word/2018/wordml" xmlns:w16du="http://schemas.microsoft.com/office/word/2023/wordml/word16du" xmlns:w16sdtdh="http://schemas.microsoft.com/office/word/2020/wordml/sdtdatahash" xmlns:w16se="http://schemas.microsoft.com/office/word/2015/wordml/symex" xmlns:wpg="http://schemas.microsoft.com/office/word/2010/wordprocessingGroup" xmlns:wpi="http://schemas.microsoft.com/office/word/2010/wordprocessingInk" xmlns:wne="http://schemas.microsoft.com/office/word/2006/wordml" xmlns:wps="http://schemas.microsoft.com/office/word/2010/wordprocessingShape" mc:Ignorable="w14 w15 w16se w16cid w16 w16cex w16sdtdh wp14">
   <w15:person w15:author="Andrew Ross">
     <w15:presenceInfo w15:providerId="AD" w15:userId="S-1-5-21-765439824-2138997915-3805932016-63902"/>
   </w15:person>
@@ -1382,7 +1506,7 @@
 </file>
 
 <file path=word/styles.xml><?xml version="1.0" encoding="utf-8"?>
-<w:styles xmlns:mc="http://schemas.openxmlformats.org/markup-compatibility/2006" xmlns:r="http://schemas.openxmlformats.org/officeDocument/2006/relationships" xmlns:w="http://schemas.openxmlformats.org/wordprocessingml/2006/main" xmlns:w14="http://schemas.microsoft.com/office/word/2010/wordml" xmlns:w15="http://schemas.microsoft.com/office/word/2012/wordml" xmlns:w16cid="http://schemas.microsoft.com/office/word/2016/wordml/cid" xmlns:w16se="http://schemas.microsoft.com/office/word/2015/wordml/symex" mc:Ignorable="w14 w15 w16se w16cid">
+<w:styles xmlns:mc="http://schemas.openxmlformats.org/markup-compatibility/2006" xmlns:r="http://schemas.openxmlformats.org/officeDocument/2006/relationships" xmlns:w="http://schemas.openxmlformats.org/wordprocessingml/2006/main" xmlns:w14="http://schemas.microsoft.com/office/word/2010/wordml" xmlns:w15="http://schemas.microsoft.com/office/word/2012/wordml" xmlns:w16cex="http://schemas.microsoft.com/office/word/2018/wordml/cex" xmlns:w16cid="http://schemas.microsoft.com/office/word/2016/wordml/cid" xmlns:w16="http://schemas.microsoft.com/office/word/2018/wordml" xmlns:w16sdtdh="http://schemas.microsoft.com/office/word/2020/wordml/sdtdatahash" xmlns:w16se="http://schemas.microsoft.com/office/word/2015/wordml/symex" mc:Ignorable="w14 w15 w16se w16cid w16 w16cex w16sdtdh">
   <w:docDefaults>
     <w:rPrDefault>
       <w:rPr>
@@ -1396,7 +1520,7 @@
     </w:rPrDefault>
     <w:pPrDefault/>
   </w:docDefaults>
-  <w:latentStyles w:defLockedState="0" w:defUIPriority="99" w:defSemiHidden="0" w:defUnhideWhenUsed="0" w:defQFormat="0" w:count="375">
+  <w:latentStyles w:defLockedState="0" w:defUIPriority="99" w:defSemiHidden="0" w:defUnhideWhenUsed="0" w:defQFormat="0" w:count="376">
     <w:lsdException w:name="Normal" w:uiPriority="0" w:qFormat="1"/>
     <w:lsdException w:name="heading 1" w:uiPriority="9" w:qFormat="1"/>
     <w:lsdException w:name="heading 2" w:semiHidden="1" w:uiPriority="9" w:unhideWhenUsed="1" w:qFormat="1"/>
@@ -1502,7 +1626,6 @@
     <w:lsdException w:name="HTML Sample" w:semiHidden="1" w:unhideWhenUsed="1"/>
     <w:lsdException w:name="HTML Typewriter" w:semiHidden="1" w:unhideWhenUsed="1"/>
     <w:lsdException w:name="HTML Variable" w:semiHidden="1" w:unhideWhenUsed="1"/>
-    <w:lsdException w:name="Normal Table" w:semiHidden="1" w:unhideWhenUsed="1"/>
     <w:lsdException w:name="annotation subject" w:semiHidden="1" w:unhideWhenUsed="1"/>
     <w:lsdException w:name="No List" w:semiHidden="1" w:unhideWhenUsed="1"/>
     <w:lsdException w:name="Outline List 1" w:semiHidden="1" w:unhideWhenUsed="1"/>
@@ -1549,10 +1672,8 @@
     <w:lsdException w:name="Table Subtle 2" w:semiHidden="1" w:unhideWhenUsed="1"/>
     <w:lsdException w:name="Table Web 1" w:semiHidden="1" w:unhideWhenUsed="1"/>
     <w:lsdException w:name="Table Web 2" w:semiHidden="1" w:unhideWhenUsed="1"/>
-    <w:lsdException w:name="Table Web 3" w:semiHidden="1" w:unhideWhenUsed="1"/>
     <w:lsdException w:name="Balloon Text" w:semiHidden="1" w:unhideWhenUsed="1"/>
     <w:lsdException w:name="Table Grid" w:uiPriority="39"/>
-    <w:lsdException w:name="Table Theme" w:semiHidden="1" w:unhideWhenUsed="1"/>
     <w:lsdException w:name="Placeholder Text" w:semiHidden="1"/>
     <w:lsdException w:name="No Spacing" w:uiPriority="1" w:qFormat="1"/>
     <w:lsdException w:name="Light Shading" w:uiPriority="60"/>
@@ -1772,6 +1893,7 @@
     <w:lsdException w:name="Smart Hyperlink" w:semiHidden="1" w:unhideWhenUsed="1"/>
     <w:lsdException w:name="Hashtag" w:semiHidden="1" w:unhideWhenUsed="1"/>
     <w:lsdException w:name="Unresolved Mention" w:semiHidden="1" w:unhideWhenUsed="1"/>
+    <w:lsdException w:name="Smart Link" w:semiHidden="1" w:unhideWhenUsed="1"/>
   </w:latentStyles>
   <w:style w:type="paragraph" w:default="1" w:styleId="Normal">
     <w:name w:val="Normal"/>

</xml_diff>